<commit_message>
specific table creation for paper
</commit_message>
<xml_diff>
--- a/notebooks/internal_documentation/konstantin_saves/dataframe_Prompt_Krippendorff's α.docx
+++ b/notebooks/internal_documentation/konstantin_saves/dataframe_Prompt_Krippendorff's α.docx
@@ -62,7 +62,7 @@
           </w:tcPr>
           <w:p>
             <w:r>
-              <w:t>Ins-13</w:t>
+              <w:t>Rephrase</w:t>
             </w:r>
           </w:p>
         </w:tc>
@@ -84,7 +84,7 @@
           </w:tcPr>
           <w:p>
             <w:r>
-              <w:t>Ins-12</w:t>
+              <w:t>Articulate</w:t>
             </w:r>
           </w:p>
         </w:tc>
@@ -106,7 +106,7 @@
           </w:tcPr>
           <w:p>
             <w:r>
-              <w:t>Ins-16</w:t>
+              <w:t>Elaborate</w:t>
             </w:r>
           </w:p>
         </w:tc>
@@ -128,7 +128,7 @@
           </w:tcPr>
           <w:p>
             <w:r>
-              <w:t>Zhou-Ins</w:t>
+              <w:t>Zhou-instruction</w:t>
             </w:r>
           </w:p>
         </w:tc>
@@ -172,7 +172,7 @@
           </w:tcPr>
           <w:p>
             <w:r>
-              <w:t>Ins-10</w:t>
+              <w:t>Plan</w:t>
             </w:r>
           </w:p>
         </w:tc>
@@ -194,7 +194,7 @@
           </w:tcPr>
           <w:p>
             <w:r>
-              <w:t>Ins-17</w:t>
+              <w:t>Converse</w:t>
             </w:r>
           </w:p>
         </w:tc>
@@ -238,7 +238,7 @@
           </w:tcPr>
           <w:p>
             <w:r>
-              <w:t>Reflection</w:t>
+              <w:t>Self-critique</w:t>
             </w:r>
           </w:p>
         </w:tc>

</xml_diff>